<commit_message>
added instruction on GraficoER.docx :)
</commit_message>
<xml_diff>
--- a/src/main/resources/GraficoERGiustificato.docx
+++ b/src/main/resources/GraficoERGiustificato.docx
@@ -162,27 +162,7 @@
           <w:sz w:val="28"/>
           <w:szCs w:val="28"/>
         </w:rPr>
-        <w:t xml:space="preserve"> è una relazione </w:t>
-      </w:r>
-      <w:proofErr w:type="spellStart"/>
-      <w:r>
-        <w:rPr>
-          <w:b/>
-          <w:bCs/>
-          <w:sz w:val="28"/>
-          <w:szCs w:val="28"/>
-        </w:rPr>
-        <w:t>OneToMany</w:t>
-      </w:r>
-      <w:proofErr w:type="spellEnd"/>
-      <w:r>
-        <w:rPr>
-          <w:b/>
-          <w:bCs/>
-          <w:sz w:val="28"/>
-          <w:szCs w:val="28"/>
-        </w:rPr>
-        <w:t xml:space="preserve"> dato che un utente può avere molti prestiti, di conseguenza la relazione </w:t>
+        <w:t xml:space="preserve"> è una relazione OneToMany dato che un utente può avere molti prestiti, di conseguenza la relazione </w:t>
       </w:r>
       <w:r>
         <w:rPr>
@@ -201,27 +181,7 @@
           <w:sz w:val="28"/>
           <w:szCs w:val="28"/>
         </w:rPr>
-        <w:t xml:space="preserve"> sarà </w:t>
-      </w:r>
-      <w:proofErr w:type="spellStart"/>
-      <w:r>
-        <w:rPr>
-          <w:b/>
-          <w:bCs/>
-          <w:sz w:val="28"/>
-          <w:szCs w:val="28"/>
-        </w:rPr>
-        <w:t>ManyToOne</w:t>
-      </w:r>
-      <w:proofErr w:type="spellEnd"/>
-      <w:r>
-        <w:rPr>
-          <w:b/>
-          <w:bCs/>
-          <w:sz w:val="28"/>
-          <w:szCs w:val="28"/>
-        </w:rPr>
-        <w:t>.</w:t>
+        <w:t xml:space="preserve"> sarà ManyToOne.</w:t>
       </w:r>
     </w:p>
     <w:p>
@@ -245,27 +205,7 @@
           <w:sz w:val="28"/>
           <w:szCs w:val="28"/>
         </w:rPr>
-        <w:t xml:space="preserve">La relazione Prestito-Catalogo è di tipo </w:t>
-      </w:r>
-      <w:proofErr w:type="spellStart"/>
-      <w:r>
-        <w:rPr>
-          <w:b/>
-          <w:bCs/>
-          <w:sz w:val="28"/>
-          <w:szCs w:val="28"/>
-        </w:rPr>
-        <w:t>OneToMany</w:t>
-      </w:r>
-      <w:proofErr w:type="spellEnd"/>
-      <w:r>
-        <w:rPr>
-          <w:b/>
-          <w:bCs/>
-          <w:sz w:val="28"/>
-          <w:szCs w:val="28"/>
-        </w:rPr>
-        <w:t xml:space="preserve"> dato che un elemento del catalogo può essere associato a molti prestiti.</w:t>
+        <w:t>La relazione Prestito-Catalogo è di tipo OneToMany dato che un elemento del catalogo può essere associato a molti prestiti.</w:t>
       </w:r>
     </w:p>
     <w:p>
@@ -277,6 +217,25 @@
           <w:szCs w:val="28"/>
         </w:rPr>
       </w:pPr>
+    </w:p>
+    <w:p>
+      <w:pPr>
+        <w:rPr>
+          <w:b/>
+          <w:bCs/>
+          <w:sz w:val="28"/>
+          <w:szCs w:val="28"/>
+        </w:rPr>
+      </w:pPr>
+      <w:r>
+        <w:rPr>
+          <w:b/>
+          <w:bCs/>
+          <w:sz w:val="28"/>
+          <w:szCs w:val="28"/>
+        </w:rPr>
+        <w:t>N.B. Come ci hai insegnato consiglio di lanciare il MainCreate con il persistence su create per avere una struttura iniziale come la mia, quindi i db popolati con libri riviste 4 utenti e molti prestiti, poi si passa al update in persitence e quindi si lancia il MainMenu che per errore ho lasciato nel package entity, quindi girare il menu utente a piacere.</w:t>
+      </w:r>
     </w:p>
     <w:sectPr>
       <w:pgSz w:w="11906" w:h="16838"/>

</xml_diff>